<commit_message>
autocorrelation works for PM
</commit_message>
<xml_diff>
--- a/Chapter2_Outline.docx
+++ b/Chapter2_Outline.docx
@@ -70,15 +70,7 @@
       </w:pPr>
       <w:r>
         <w:rPr/>
-        <w:t xml:space="preserve">The Importance of Sea Ice </w:t>
-      </w:r>
-      <w:r>
-        <w:rPr/>
-        <w:t xml:space="preserve">Thickness </w:t>
-      </w:r>
-      <w:r>
-        <w:rPr/>
-        <w:t>initialization</w:t>
+        <w:t>The Importance of Sea Ice Thickness initialization</w:t>
       </w:r>
     </w:p>
     <w:p>
@@ -153,11 +145,7 @@
       </w:pPr>
       <w:r>
         <w:rPr/>
-        <w:t xml:space="preserve">CanSIPSv1b </w:t>
-      </w:r>
-      <w:r>
-        <w:rPr/>
-        <w:t>(Arlen)</w:t>
+        <w:t>CanSIPSv1b (Arlen)</w:t>
       </w:r>
     </w:p>
     <w:p>
@@ -1312,6 +1300,7 @@
       <w:rPr>
         <w:rFonts w:ascii="Liberation Serif" w:hAnsi="Liberation Serif" w:eastAsia="Noto Sans CJK SC" w:cs="Lohit Devanagari"/>
         <w:kern w:val="2"/>
+        <w:sz w:val="20"/>
         <w:szCs w:val="24"/>
         <w:lang w:val="en-CA" w:eastAsia="zh-CN" w:bidi="hi-IN"/>
       </w:rPr>
@@ -1659,6 +1648,321 @@
       <w:rFonts w:cs="OpenSymbol"/>
     </w:rPr>
   </w:style>
+  <w:style w:type="character" w:styleId="ListLabel46">
+    <w:name w:val="ListLabel 46"/>
+    <w:qFormat/>
+    <w:rPr>
+      <w:rFonts w:cs="OpenSymbol"/>
+    </w:rPr>
+  </w:style>
+  <w:style w:type="character" w:styleId="ListLabel47">
+    <w:name w:val="ListLabel 47"/>
+    <w:qFormat/>
+    <w:rPr>
+      <w:rFonts w:cs="OpenSymbol"/>
+    </w:rPr>
+  </w:style>
+  <w:style w:type="character" w:styleId="ListLabel48">
+    <w:name w:val="ListLabel 48"/>
+    <w:qFormat/>
+    <w:rPr>
+      <w:rFonts w:cs="OpenSymbol"/>
+    </w:rPr>
+  </w:style>
+  <w:style w:type="character" w:styleId="ListLabel49">
+    <w:name w:val="ListLabel 49"/>
+    <w:qFormat/>
+    <w:rPr>
+      <w:rFonts w:cs="OpenSymbol"/>
+    </w:rPr>
+  </w:style>
+  <w:style w:type="character" w:styleId="ListLabel50">
+    <w:name w:val="ListLabel 50"/>
+    <w:qFormat/>
+    <w:rPr>
+      <w:rFonts w:cs="OpenSymbol"/>
+    </w:rPr>
+  </w:style>
+  <w:style w:type="character" w:styleId="ListLabel51">
+    <w:name w:val="ListLabel 51"/>
+    <w:qFormat/>
+    <w:rPr>
+      <w:rFonts w:cs="OpenSymbol"/>
+    </w:rPr>
+  </w:style>
+  <w:style w:type="character" w:styleId="ListLabel52">
+    <w:name w:val="ListLabel 52"/>
+    <w:qFormat/>
+    <w:rPr>
+      <w:rFonts w:cs="OpenSymbol"/>
+    </w:rPr>
+  </w:style>
+  <w:style w:type="character" w:styleId="ListLabel53">
+    <w:name w:val="ListLabel 53"/>
+    <w:qFormat/>
+    <w:rPr>
+      <w:rFonts w:cs="OpenSymbol"/>
+    </w:rPr>
+  </w:style>
+  <w:style w:type="character" w:styleId="ListLabel54">
+    <w:name w:val="ListLabel 54"/>
+    <w:qFormat/>
+    <w:rPr>
+      <w:rFonts w:cs="OpenSymbol"/>
+    </w:rPr>
+  </w:style>
+  <w:style w:type="character" w:styleId="ListLabel55">
+    <w:name w:val="ListLabel 55"/>
+    <w:qFormat/>
+    <w:rPr>
+      <w:rFonts w:cs="OpenSymbol"/>
+    </w:rPr>
+  </w:style>
+  <w:style w:type="character" w:styleId="ListLabel56">
+    <w:name w:val="ListLabel 56"/>
+    <w:qFormat/>
+    <w:rPr>
+      <w:rFonts w:cs="OpenSymbol"/>
+    </w:rPr>
+  </w:style>
+  <w:style w:type="character" w:styleId="ListLabel57">
+    <w:name w:val="ListLabel 57"/>
+    <w:qFormat/>
+    <w:rPr>
+      <w:rFonts w:cs="OpenSymbol"/>
+    </w:rPr>
+  </w:style>
+  <w:style w:type="character" w:styleId="ListLabel58">
+    <w:name w:val="ListLabel 58"/>
+    <w:qFormat/>
+    <w:rPr>
+      <w:rFonts w:cs="OpenSymbol"/>
+    </w:rPr>
+  </w:style>
+  <w:style w:type="character" w:styleId="ListLabel59">
+    <w:name w:val="ListLabel 59"/>
+    <w:qFormat/>
+    <w:rPr>
+      <w:rFonts w:cs="OpenSymbol"/>
+    </w:rPr>
+  </w:style>
+  <w:style w:type="character" w:styleId="ListLabel60">
+    <w:name w:val="ListLabel 60"/>
+    <w:qFormat/>
+    <w:rPr>
+      <w:rFonts w:cs="OpenSymbol"/>
+    </w:rPr>
+  </w:style>
+  <w:style w:type="character" w:styleId="ListLabel61">
+    <w:name w:val="ListLabel 61"/>
+    <w:qFormat/>
+    <w:rPr>
+      <w:rFonts w:cs="OpenSymbol"/>
+    </w:rPr>
+  </w:style>
+  <w:style w:type="character" w:styleId="ListLabel62">
+    <w:name w:val="ListLabel 62"/>
+    <w:qFormat/>
+    <w:rPr>
+      <w:rFonts w:cs="OpenSymbol"/>
+    </w:rPr>
+  </w:style>
+  <w:style w:type="character" w:styleId="ListLabel63">
+    <w:name w:val="ListLabel 63"/>
+    <w:qFormat/>
+    <w:rPr>
+      <w:rFonts w:cs="OpenSymbol"/>
+    </w:rPr>
+  </w:style>
+  <w:style w:type="character" w:styleId="ListLabel64">
+    <w:name w:val="ListLabel 64"/>
+    <w:qFormat/>
+    <w:rPr>
+      <w:rFonts w:cs="OpenSymbol"/>
+    </w:rPr>
+  </w:style>
+  <w:style w:type="character" w:styleId="ListLabel65">
+    <w:name w:val="ListLabel 65"/>
+    <w:qFormat/>
+    <w:rPr>
+      <w:rFonts w:cs="OpenSymbol"/>
+    </w:rPr>
+  </w:style>
+  <w:style w:type="character" w:styleId="ListLabel66">
+    <w:name w:val="ListLabel 66"/>
+    <w:qFormat/>
+    <w:rPr>
+      <w:rFonts w:cs="OpenSymbol"/>
+    </w:rPr>
+  </w:style>
+  <w:style w:type="character" w:styleId="ListLabel67">
+    <w:name w:val="ListLabel 67"/>
+    <w:qFormat/>
+    <w:rPr>
+      <w:rFonts w:cs="OpenSymbol"/>
+    </w:rPr>
+  </w:style>
+  <w:style w:type="character" w:styleId="ListLabel68">
+    <w:name w:val="ListLabel 68"/>
+    <w:qFormat/>
+    <w:rPr>
+      <w:rFonts w:cs="OpenSymbol"/>
+    </w:rPr>
+  </w:style>
+  <w:style w:type="character" w:styleId="ListLabel69">
+    <w:name w:val="ListLabel 69"/>
+    <w:qFormat/>
+    <w:rPr>
+      <w:rFonts w:cs="OpenSymbol"/>
+    </w:rPr>
+  </w:style>
+  <w:style w:type="character" w:styleId="ListLabel70">
+    <w:name w:val="ListLabel 70"/>
+    <w:qFormat/>
+    <w:rPr>
+      <w:rFonts w:cs="OpenSymbol"/>
+    </w:rPr>
+  </w:style>
+  <w:style w:type="character" w:styleId="ListLabel71">
+    <w:name w:val="ListLabel 71"/>
+    <w:qFormat/>
+    <w:rPr>
+      <w:rFonts w:cs="OpenSymbol"/>
+    </w:rPr>
+  </w:style>
+  <w:style w:type="character" w:styleId="ListLabel72">
+    <w:name w:val="ListLabel 72"/>
+    <w:qFormat/>
+    <w:rPr>
+      <w:rFonts w:cs="OpenSymbol"/>
+    </w:rPr>
+  </w:style>
+  <w:style w:type="character" w:styleId="ListLabel73">
+    <w:name w:val="ListLabel 73"/>
+    <w:qFormat/>
+    <w:rPr>
+      <w:rFonts w:cs="OpenSymbol"/>
+    </w:rPr>
+  </w:style>
+  <w:style w:type="character" w:styleId="ListLabel74">
+    <w:name w:val="ListLabel 74"/>
+    <w:qFormat/>
+    <w:rPr>
+      <w:rFonts w:cs="OpenSymbol"/>
+    </w:rPr>
+  </w:style>
+  <w:style w:type="character" w:styleId="ListLabel75">
+    <w:name w:val="ListLabel 75"/>
+    <w:qFormat/>
+    <w:rPr>
+      <w:rFonts w:cs="OpenSymbol"/>
+    </w:rPr>
+  </w:style>
+  <w:style w:type="character" w:styleId="ListLabel76">
+    <w:name w:val="ListLabel 76"/>
+    <w:qFormat/>
+    <w:rPr>
+      <w:rFonts w:cs="OpenSymbol"/>
+    </w:rPr>
+  </w:style>
+  <w:style w:type="character" w:styleId="ListLabel77">
+    <w:name w:val="ListLabel 77"/>
+    <w:qFormat/>
+    <w:rPr>
+      <w:rFonts w:cs="OpenSymbol"/>
+    </w:rPr>
+  </w:style>
+  <w:style w:type="character" w:styleId="ListLabel78">
+    <w:name w:val="ListLabel 78"/>
+    <w:qFormat/>
+    <w:rPr>
+      <w:rFonts w:cs="OpenSymbol"/>
+    </w:rPr>
+  </w:style>
+  <w:style w:type="character" w:styleId="ListLabel79">
+    <w:name w:val="ListLabel 79"/>
+    <w:qFormat/>
+    <w:rPr>
+      <w:rFonts w:cs="OpenSymbol"/>
+    </w:rPr>
+  </w:style>
+  <w:style w:type="character" w:styleId="ListLabel80">
+    <w:name w:val="ListLabel 80"/>
+    <w:qFormat/>
+    <w:rPr>
+      <w:rFonts w:cs="OpenSymbol"/>
+    </w:rPr>
+  </w:style>
+  <w:style w:type="character" w:styleId="ListLabel81">
+    <w:name w:val="ListLabel 81"/>
+    <w:qFormat/>
+    <w:rPr>
+      <w:rFonts w:cs="OpenSymbol"/>
+    </w:rPr>
+  </w:style>
+  <w:style w:type="character" w:styleId="ListLabel82">
+    <w:name w:val="ListLabel 82"/>
+    <w:qFormat/>
+    <w:rPr>
+      <w:rFonts w:cs="OpenSymbol"/>
+    </w:rPr>
+  </w:style>
+  <w:style w:type="character" w:styleId="ListLabel83">
+    <w:name w:val="ListLabel 83"/>
+    <w:qFormat/>
+    <w:rPr>
+      <w:rFonts w:cs="OpenSymbol"/>
+    </w:rPr>
+  </w:style>
+  <w:style w:type="character" w:styleId="ListLabel84">
+    <w:name w:val="ListLabel 84"/>
+    <w:qFormat/>
+    <w:rPr>
+      <w:rFonts w:cs="OpenSymbol"/>
+    </w:rPr>
+  </w:style>
+  <w:style w:type="character" w:styleId="ListLabel85">
+    <w:name w:val="ListLabel 85"/>
+    <w:qFormat/>
+    <w:rPr>
+      <w:rFonts w:cs="OpenSymbol"/>
+    </w:rPr>
+  </w:style>
+  <w:style w:type="character" w:styleId="ListLabel86">
+    <w:name w:val="ListLabel 86"/>
+    <w:qFormat/>
+    <w:rPr>
+      <w:rFonts w:cs="OpenSymbol"/>
+    </w:rPr>
+  </w:style>
+  <w:style w:type="character" w:styleId="ListLabel87">
+    <w:name w:val="ListLabel 87"/>
+    <w:qFormat/>
+    <w:rPr>
+      <w:rFonts w:cs="OpenSymbol"/>
+    </w:rPr>
+  </w:style>
+  <w:style w:type="character" w:styleId="ListLabel88">
+    <w:name w:val="ListLabel 88"/>
+    <w:qFormat/>
+    <w:rPr>
+      <w:rFonts w:cs="OpenSymbol"/>
+    </w:rPr>
+  </w:style>
+  <w:style w:type="character" w:styleId="ListLabel89">
+    <w:name w:val="ListLabel 89"/>
+    <w:qFormat/>
+    <w:rPr>
+      <w:rFonts w:cs="OpenSymbol"/>
+    </w:rPr>
+  </w:style>
+  <w:style w:type="character" w:styleId="ListLabel90">
+    <w:name w:val="ListLabel 90"/>
+    <w:qFormat/>
+    <w:rPr>
+      <w:rFonts w:cs="OpenSymbol"/>
+    </w:rPr>
+  </w:style>
   <w:style w:type="paragraph" w:styleId="Heading">
     <w:name w:val="Heading"/>
     <w:basedOn w:val="Normal"/>

</xml_diff>